<commit_message>
updated ao baking docx
</commit_message>
<xml_diff>
--- a/tools/ao_baker/vertex_ao_baker_manual.docx
+++ b/tools/ao_baker/vertex_ao_baker_manual.docx
@@ -247,38 +247,30 @@
     <w:p>
       <w:r>
         <w:lastRenderedPageBreak/>
-        <w:t xml:space="preserve">-This only works on games that use </w:t>
-      </w:r>
-      <w:proofErr w:type="spellStart"/>
-      <w:r>
-        <w:t>customunitshaders</w:t>
-      </w:r>
-      <w:proofErr w:type="spellEnd"/>
-      <w:r>
-        <w:t xml:space="preserve"> for every unit. If a </w:t>
-      </w:r>
-      <w:proofErr w:type="spellStart"/>
-      <w:r>
-        <w:t>customunitshader</w:t>
-      </w:r>
-      <w:proofErr w:type="spellEnd"/>
-      <w:r>
-        <w:t xml:space="preserve"> is not used, then this method will have no effect (even though the AO term will be encoded into the model)</w:t>
-      </w:r>
-    </w:p>
-    <w:p>
-      <w:r>
-        <w:t xml:space="preserve">-Needs </w:t>
+        <w:t>-</w:t>
+      </w:r>
+      <w:r>
+        <w:t xml:space="preserve"> </w:t>
+      </w:r>
+      <w:r>
+        <w:t xml:space="preserve">Needs </w:t>
       </w:r>
       <w:proofErr w:type="spellStart"/>
       <w:r>
         <w:t>xNormal</w:t>
       </w:r>
       <w:proofErr w:type="spellEnd"/>
-    </w:p>
-    <w:p>
-      <w:r>
-        <w:t xml:space="preserve">-Needs </w:t>
+      <w:r>
+        <w:br/>
+      </w:r>
+      <w:r>
+        <w:t>-</w:t>
+      </w:r>
+      <w:r>
+        <w:t xml:space="preserve"> </w:t>
+      </w:r>
+      <w:r>
+        <w:t xml:space="preserve">Needs </w:t>
       </w:r>
       <w:proofErr w:type="spellStart"/>
       <w:r>
@@ -288,15 +280,20 @@
       <w:r>
         <w:t xml:space="preserve"> </w:t>
       </w:r>
-    </w:p>
-    <w:p>
-      <w:r>
-        <w:t>-Needs python</w:t>
-      </w:r>
-    </w:p>
-    <w:p>
-      <w:r>
-        <w:t>-Needs a willingness to do shit.</w:t>
+      <w:r>
+        <w:br/>
+      </w:r>
+      <w:r>
+        <w:t>-</w:t>
+      </w:r>
+      <w:r>
+        <w:t xml:space="preserve"> </w:t>
+      </w:r>
+      <w:r>
+        <w:t>Needs python</w:t>
+      </w:r>
+      <w:r>
+        <w:t xml:space="preserve"> (2.7)</w:t>
       </w:r>
     </w:p>
     <w:p>
@@ -313,42 +310,53 @@
         </w:numPr>
       </w:pPr>
       <w:r>
-        <w:t>Copy all of the .s3o files you wish to process to a custom directory</w:t>
-      </w:r>
-      <w:r>
-        <w:t xml:space="preserve"> (objects3d_input)</w:t>
+        <w:t>Copy all .s3o files you wish to process to</w:t>
+      </w:r>
+      <w:r>
+        <w:t xml:space="preserve"> </w:t>
+      </w:r>
+      <w:r>
+        <w:t>directory</w:t>
+      </w:r>
+      <w:r>
+        <w:t xml:space="preserve">: </w:t>
+      </w:r>
+      <w:r>
+        <w:t>objects3d_input</w:t>
       </w:r>
       <w:r>
         <w:t>.</w:t>
       </w:r>
+      <w:r>
+        <w:br/>
+      </w:r>
+      <w:r>
+        <w:t>Copy units</w:t>
+      </w:r>
+      <w:r>
+        <w:t xml:space="preserve"> to the units folder</w:t>
+      </w:r>
+      <w:r>
+        <w:t xml:space="preserve"> </w:t>
+      </w:r>
+      <w:r>
+        <w:t>(</w:t>
+      </w:r>
+      <w:r>
+        <w:t xml:space="preserve">and </w:t>
+      </w:r>
+      <w:r>
+        <w:t>scripts to the scripts folder</w:t>
+      </w:r>
+      <w:r>
+        <w:t>)</w:t>
+      </w:r>
     </w:p>
     <w:p>
       <w:pPr>
         <w:ind w:firstLine="720"/>
       </w:pPr>
       <w:r>
-        <w:t xml:space="preserve">Copy units and scripts </w:t>
-      </w:r>
-      <w:proofErr w:type="spellStart"/>
-      <w:r>
-        <w:t>dir</w:t>
-      </w:r>
-      <w:proofErr w:type="spellEnd"/>
-      <w:r>
-        <w:t xml:space="preserve"> too</w:t>
-      </w:r>
-      <w:r>
-        <w:t xml:space="preserve"> </w:t>
-      </w:r>
-      <w:r>
-        <w:t>(./units/  and ./scripts/)</w:t>
-      </w:r>
-    </w:p>
-    <w:p>
-      <w:pPr>
-        <w:ind w:firstLine="720"/>
-      </w:pPr>
-      <w:r>
         <w:t xml:space="preserve">Note that if an s3o has a different filename than the </w:t>
       </w:r>
       <w:proofErr w:type="spellStart"/>
@@ -375,6 +383,8 @@
       <w:r>
         <w:t xml:space="preserve"> fly.</w:t>
       </w:r>
+      <w:bookmarkStart w:id="0" w:name="_GoBack"/>
+      <w:bookmarkEnd w:id="0"/>
     </w:p>
     <w:p>
       <w:pPr>
@@ -391,8 +401,24 @@
         <w:t>1_step.bat</w:t>
       </w:r>
       <w:r>
-        <w:t xml:space="preserve">)  </w:t>
-      </w:r>
+        <w:t>)</w:t>
+      </w:r>
+      <w:r>
+        <w:t xml:space="preserve"> -&gt; units </w:t>
+      </w:r>
+      <w:proofErr w:type="spellStart"/>
+      <w:r>
+        <w:t>gamedir</w:t>
+      </w:r>
+      <w:proofErr w:type="spellEnd"/>
+      <w:r>
+        <w:t xml:space="preserve"> scripts folder</w:t>
+      </w:r>
+    </w:p>
+    <w:p>
+      <w:pPr>
+        <w:pStyle w:val="Lijstalinea"/>
+      </w:pPr>
       <w:r>
         <w:t>Launch python script with:</w:t>
       </w:r>
@@ -416,7 +442,10 @@
       </w:r>
       <w:proofErr w:type="spellEnd"/>
       <w:r>
-        <w:t xml:space="preserve"> objects3d_input -u units --</w:t>
+        <w:t xml:space="preserve"> objects3d_input -u units </w:t>
+      </w:r>
+      <w:r>
+        <w:t>–</w:t>
       </w:r>
       <w:proofErr w:type="spellStart"/>
       <w:r>
@@ -424,7 +453,10 @@
       </w:r>
       <w:proofErr w:type="spellEnd"/>
       <w:r>
-        <w:t xml:space="preserve"> scripts </w:t>
+        <w:t>=</w:t>
+      </w:r>
+      <w:r>
+        <w:t xml:space="preserve">scripts </w:t>
       </w:r>
     </w:p>
     <w:p>
@@ -440,16 +472,55 @@
       </w:r>
       <w:proofErr w:type="spellStart"/>
       <w:r>
-        <w:t>xNo</w:t>
-      </w:r>
-      <w:bookmarkStart w:id="0" w:name="_GoBack"/>
-      <w:bookmarkEnd w:id="0"/>
-      <w:r>
-        <w:t>rmal</w:t>
-      </w:r>
-      <w:proofErr w:type="spellEnd"/>
-      <w:r>
-        <w:t>, click on tools, click on simple ambient occlusion, adjust AO settings as shown above</w:t>
+        <w:t>xNormal</w:t>
+      </w:r>
+      <w:proofErr w:type="spellEnd"/>
+      <w:r>
+        <w:t xml:space="preserve">, </w:t>
+      </w:r>
+    </w:p>
+    <w:p>
+      <w:pPr>
+        <w:pStyle w:val="Lijstalinea"/>
+      </w:pPr>
+      <w:r>
+        <w:t xml:space="preserve">click on </w:t>
+      </w:r>
+      <w:r>
+        <w:t>“</w:t>
+      </w:r>
+      <w:proofErr w:type="spellStart"/>
+      <w:r>
+        <w:t>tools</w:t>
+      </w:r>
+      <w:r>
+        <w:t>”</w:t>
+      </w:r>
+    </w:p>
+    <w:p>
+      <w:pPr>
+        <w:pStyle w:val="Lijstalinea"/>
+      </w:pPr>
+      <w:proofErr w:type="spellEnd"/>
+      <w:r>
+        <w:t xml:space="preserve">click on </w:t>
+      </w:r>
+      <w:r>
+        <w:t>“</w:t>
+      </w:r>
+      <w:r>
+        <w:t>simple ambient occlusion</w:t>
+      </w:r>
+      <w:r>
+        <w:t>”</w:t>
+      </w:r>
+    </w:p>
+    <w:p>
+      <w:pPr>
+        <w:pStyle w:val="Lijstalinea"/>
+      </w:pPr>
+      <w:r>
+        <w:t>adjust AO settings as shown above</w:t>
       </w:r>
       <w:r>
         <w:t xml:space="preserve"> in ‘reasonably good settings for </w:t>
@@ -482,6 +553,17 @@
       <w:r>
         <w:t xml:space="preserve"> script by double clicking it</w:t>
       </w:r>
+      <w:r>
+        <w:t xml:space="preserve"> </w:t>
+      </w:r>
+    </w:p>
+    <w:p>
+      <w:pPr>
+        <w:pStyle w:val="Lijstalinea"/>
+      </w:pPr>
+      <w:r>
+        <w:t>(doesn’t work if you have windows display scaling)</w:t>
+      </w:r>
     </w:p>
     <w:p>
       <w:pPr>
@@ -501,8 +583,27 @@
         <w:t>_step.bat</w:t>
       </w:r>
       <w:r>
-        <w:t xml:space="preserve">)  </w:t>
-      </w:r>
+        <w:t>)</w:t>
+      </w:r>
+      <w:r>
+        <w:t xml:space="preserve"> </w:t>
+      </w:r>
+      <w:r>
+        <w:t xml:space="preserve">-&gt; units </w:t>
+      </w:r>
+      <w:proofErr w:type="spellStart"/>
+      <w:r>
+        <w:t>gamedir</w:t>
+      </w:r>
+      <w:proofErr w:type="spellEnd"/>
+      <w:r>
+        <w:t xml:space="preserve"> scripts folder</w:t>
+      </w:r>
+    </w:p>
+    <w:p>
+      <w:pPr>
+        <w:pStyle w:val="Lijstalinea"/>
+      </w:pPr>
       <w:r>
         <w:t>Run python with :</w:t>
       </w:r>
@@ -527,7 +628,10 @@
         <w:t xml:space="preserve"> objects3d_input -o objects</w:t>
       </w:r>
       <w:r>
-        <w:t>3d_output --</w:t>
+        <w:t xml:space="preserve">3d_output </w:t>
+      </w:r>
+      <w:r>
+        <w:t>–</w:t>
       </w:r>
       <w:proofErr w:type="spellStart"/>
       <w:r>
@@ -535,7 +639,10 @@
       </w:r>
       <w:proofErr w:type="spellEnd"/>
       <w:r>
-        <w:t xml:space="preserve"> scripts</w:t>
+        <w:t>=</w:t>
+      </w:r>
+      <w:r>
+        <w:t>scripts</w:t>
       </w:r>
       <w:r>
         <w:t xml:space="preserve"> &gt; fuselog3.txt</w:t>

</xml_diff>